<commit_message>
commited with latest error hanling
</commit_message>
<xml_diff>
--- a/Easy/1. Shopping Cart Problem/solutions/shraddhavp_easy_folder/SOLUTION.docx
+++ b/Easy/1. Shopping Cart Problem/solutions/shraddhavp_easy_folder/SOLUTION.docx
@@ -130,10 +130,10 @@
           <w:noProof/>
         </w:rPr>
         <w:drawing>
-          <wp:inline distT="0" distB="0" distL="0" distR="0" wp14:anchorId="6104DC6F" wp14:editId="2CA61E02">
-            <wp:extent cx="5724525" cy="2133600"/>
-            <wp:effectExtent l="0" t="0" r="9525" b="0"/>
-            <wp:docPr id="1" name="Picture 1"/>
+          <wp:inline distT="0" distB="0" distL="0" distR="0" wp14:anchorId="1ABE45FD" wp14:editId="3D09CBCF">
+            <wp:extent cx="5734050" cy="2647950"/>
+            <wp:effectExtent l="0" t="0" r="0" b="0"/>
+            <wp:docPr id="3" name="Picture 3"/>
             <wp:cNvGraphicFramePr>
               <a:graphicFrameLocks xmlns:a="http://schemas.openxmlformats.org/drawingml/2006/main" noChangeAspect="1"/>
             </wp:cNvGraphicFramePr>
@@ -162,7 +162,7 @@
                   <pic:spPr bwMode="auto">
                     <a:xfrm>
                       <a:off x="0" y="0"/>
-                      <a:ext cx="5724525" cy="2133600"/>
+                      <a:ext cx="5734050" cy="2647950"/>
                     </a:xfrm>
                     <a:prstGeom prst="rect">
                       <a:avLst/>
@@ -179,16 +179,17 @@
         </w:drawing>
       </w:r>
     </w:p>
+    <w:p/>
     <w:p>
       <w:r>
         <w:rPr>
           <w:noProof/>
         </w:rPr>
         <w:drawing>
-          <wp:inline distT="0" distB="0" distL="0" distR="0" wp14:anchorId="2F311358" wp14:editId="2987E59F">
-            <wp:extent cx="5724525" cy="2371725"/>
+          <wp:inline distT="0" distB="0" distL="0" distR="0" wp14:anchorId="4AF338ED" wp14:editId="722459F1">
+            <wp:extent cx="5724525" cy="2924175"/>
             <wp:effectExtent l="0" t="0" r="9525" b="9525"/>
-            <wp:docPr id="2" name="Picture 2"/>
+            <wp:docPr id="4" name="Picture 4"/>
             <wp:cNvGraphicFramePr>
               <a:graphicFrameLocks xmlns:a="http://schemas.openxmlformats.org/drawingml/2006/main" noChangeAspect="1"/>
             </wp:cNvGraphicFramePr>
@@ -217,7 +218,7 @@
                   <pic:spPr bwMode="auto">
                     <a:xfrm>
                       <a:off x="0" y="0"/>
-                      <a:ext cx="5724525" cy="2371725"/>
+                      <a:ext cx="5724525" cy="2924175"/>
                     </a:xfrm>
                     <a:prstGeom prst="rect">
                       <a:avLst/>

</xml_diff>